<commit_message>
corrected employment date and clarified scripts
</commit_message>
<xml_diff>
--- a/resume.docx
+++ b/resume.docx
@@ -2,17 +2,82 @@
 <file path=word/document.xml><?xml version="1.0" encoding="utf-8"?>
 <w:document xmlns:w="http://schemas.openxmlformats.org/wordprocessingml/2006/main" xmlns:m="http://schemas.openxmlformats.org/officeDocument/2006/math" xmlns:r="http://schemas.openxmlformats.org/officeDocument/2006/relationships" xmlns:o="urn:schemas-microsoft-com:office:office" xmlns:v="urn:schemas-microsoft-com:vml" xmlns:w10="urn:schemas-microsoft-com:office:word" xmlns:a="http://schemas.openxmlformats.org/drawingml/2006/main" xmlns:pic="http://schemas.openxmlformats.org/drawingml/2006/picture" xmlns:wp="http://schemas.openxmlformats.org/drawingml/2006/wordprocessingDrawing">
   <w:body>
-    <w:bookmarkStart w:id="21" w:name="experience"/>
+    <w:bookmarkStart w:id="peter-bajurny" w:name="peter-bajurny"/>
+    <w:p>
+      <w:pPr>
+        <w:pStyle w:val="Heading1"/>
+      </w:pPr>
+      <w:r>
+        <w:t xml:space="preserve">Peter Bajurny</w:t>
+      </w:r>
+    </w:p>
+    <w:bookmarkEnd w:id="peter-bajurny"/>
+    <w:p>
+      <w:pPr>
+        <w:numPr>
+          <w:numId w:val="2"/>
+          <w:ilvl w:val="0"/>
+        </w:numPr>
+      </w:pPr>
+      <w:r>
+        <w:t xml:space="preserve">peter@bajurny.us</w:t>
+      </w:r>
+    </w:p>
+    <w:p>
+      <w:pPr>
+        <w:numPr>
+          <w:numId w:val="2"/>
+          <w:ilvl w:val="0"/>
+        </w:numPr>
+      </w:pPr>
+      <w:r>
+        <w:t xml:space="preserve">612.208.6618</w:t>
+      </w:r>
+    </w:p>
+    <w:p>
+      <w:pPr>
+        <w:numPr>
+          <w:numId w:val="2"/>
+          <w:ilvl w:val="0"/>
+        </w:numPr>
+      </w:pPr>
+      <w:r>
+        <w:t xml:space="preserve">1901 Minnehaha Ave Apt 204</w:t>
+      </w:r>
+      <w:br/>
+      <w:r>
+        <w:t xml:space="preserve"> </w:t>
+      </w:r>
+      <w:r>
+        <w:t xml:space="preserve">Minneapolis, MN 55404</w:t>
+      </w:r>
+    </w:p>
+    <w:bookmarkStart w:id="summary-of-qualifications" w:name="summary-of-qualifications"/>
     <w:p>
       <w:pPr>
         <w:pStyle w:val="Heading2"/>
       </w:pPr>
       <w:r>
+        <w:t xml:space="preserve">Summary of Qualifications</w:t>
+      </w:r>
+    </w:p>
+    <w:bookmarkEnd w:id="summary-of-qualifications"/>
+    <w:p>
+      <w:r>
+        <w:t xml:space="preserve">Windows systems administrator with four years of experience in VMWare, Windows Server, and Active Directory. Experienced with host provisioning, scripting, and environment management including hybrid domains with Windows and non-Windows environments. Excellent problem solving and communication skills.</w:t>
+      </w:r>
+    </w:p>
+    <w:bookmarkStart w:id="experience" w:name="experience"/>
+    <w:p>
+      <w:pPr>
+        <w:pStyle w:val="Heading2"/>
+      </w:pPr>
+      <w:r>
         <w:t xml:space="preserve">Experience</w:t>
       </w:r>
     </w:p>
-    <w:bookmarkEnd w:id="21"/>
-    <w:bookmarkStart w:id="22" w:name="university-of-minnesota-computer-science-department-minneapolis-mn"/>
+    <w:bookmarkEnd w:id="experience"/>
+    <w:bookmarkStart w:id="university-of-minnesota-computer-science-department-minneapolis-mn" w:name="university-of-minnesota-computer-science-department-minneapolis-mn"/>
     <w:p>
       <w:pPr>
         <w:pStyle w:val="Heading3"/>
@@ -21,555 +86,417 @@
         <w:t xml:space="preserve">University of Minnesota Computer Science Department, Minneapolis, MN</w:t>
       </w:r>
     </w:p>
-    <w:bookmarkEnd w:id="22"/>
-    <w:bookmarkStart w:id="23" w:name="systems-administrator-january-2010---present"/>
+    <w:bookmarkEnd w:id="university-of-minnesota-computer-science-department-minneapolis-mn"/>
+    <w:bookmarkStart w:id="system-administrator-january-2010---present" w:name="system-administrator-january-2010---present"/>
     <w:p>
       <w:pPr>
         <w:pStyle w:val="Heading4"/>
       </w:pPr>
       <w:r>
-        <w:t xml:space="preserve">Systems Administrator (January 2010 - Present)</w:t>
-      </w:r>
-    </w:p>
-    <w:bookmarkEnd w:id="23"/>
-    <w:p>
-      <w:pPr>
-        <w:pStyle w:val="Compact"/>
-        <w:numPr>
-          <w:numId w:val="2"/>
-          <w:ilvl w:val="0"/>
-        </w:numPr>
-      </w:pPr>
-      <w:r>
-        <w:t xml:space="preserve">Rebuilt two Active Directory domains from scratch and integrated with System Center Configuration Manager</w:t>
-      </w:r>
-    </w:p>
-    <w:p>
-      <w:pPr>
-        <w:pStyle w:val="Compact"/>
-        <w:numPr>
-          <w:numId w:val="2"/>
-          <w:ilvl w:val="0"/>
-        </w:numPr>
-      </w:pPr>
-      <w:r>
-        <w:t xml:space="preserve">Integrated four departments totalling over 500 computers into UMNAD</w:t>
-      </w:r>
-    </w:p>
-    <w:p>
-      <w:pPr>
-        <w:pStyle w:val="Compact"/>
-        <w:numPr>
-          <w:numId w:val="2"/>
-          <w:ilvl w:val="0"/>
-        </w:numPr>
-      </w:pPr>
-      <w:r>
-        <w:t xml:space="preserve">Integrated departments with Unix infrastructure including NIS and LDAP into</w:t>
-      </w:r>
-    </w:p>
-    <w:bookmarkStart w:id="24" w:name="student-web-developer-march-2012---january-2013"/>
+        <w:t xml:space="preserve">System Administrator (January 2010 - Present)</w:t>
+      </w:r>
+    </w:p>
+    <w:bookmarkEnd w:id="system-administrator-january-2010---present"/>
+    <w:p>
+      <w:pPr>
+        <w:numPr>
+          <w:numId w:val="3"/>
+          <w:ilvl w:val="0"/>
+        </w:numPr>
+      </w:pPr>
+      <w:r>
+        <w:t xml:space="preserve">Rebuilt two Active Directory domains from scratch and integrated with System Center Configuration Manager.</w:t>
+      </w:r>
+    </w:p>
+    <w:p>
+      <w:pPr>
+        <w:numPr>
+          <w:numId w:val="3"/>
+          <w:ilvl w:val="0"/>
+        </w:numPr>
+      </w:pPr>
+      <w:r>
+        <w:t xml:space="preserve">Integrated four departments totalling over 500 computers into UMNAD.</w:t>
+      </w:r>
+    </w:p>
+    <w:p>
+      <w:pPr>
+        <w:numPr>
+          <w:numId w:val="3"/>
+          <w:ilvl w:val="0"/>
+        </w:numPr>
+      </w:pPr>
+      <w:r>
+        <w:t xml:space="preserve">Integrated departments with Unix infrastructure including NIS and LDAP into UMNAD</w:t>
+      </w:r>
+    </w:p>
+    <w:p>
+      <w:pPr>
+        <w:numPr>
+          <w:numId w:val="3"/>
+          <w:ilvl w:val="0"/>
+        </w:numPr>
+      </w:pPr>
+      <w:r>
+        <w:t xml:space="preserve">Used Quest Authentication Services to authenticate Unix and Unix-like systems against UMNAD.</w:t>
+      </w:r>
+    </w:p>
+    <w:p>
+      <w:pPr>
+        <w:numPr>
+          <w:numId w:val="3"/>
+          <w:ilvl w:val="0"/>
+        </w:numPr>
+      </w:pPr>
+      <w:r>
+        <w:t xml:space="preserve">Managed 5 VMware hosts in 2 clusters with over 100 guests.</w:t>
+      </w:r>
+    </w:p>
+    <w:p>
+      <w:pPr>
+        <w:numPr>
+          <w:numId w:val="3"/>
+          <w:ilvl w:val="0"/>
+        </w:numPr>
+      </w:pPr>
+      <w:r>
+        <w:t xml:space="preserve">Installed, managed, and updated Windows Server 2003 – 2012R2.</w:t>
+      </w:r>
+    </w:p>
+    <w:p>
+      <w:pPr>
+        <w:numPr>
+          <w:numId w:val="3"/>
+          <w:ilvl w:val="0"/>
+        </w:numPr>
+      </w:pPr>
+      <w:r>
+        <w:t xml:space="preserve">Installed, managed, and updated Windows XP and 7 using SCCM 2007 and SCCM 2012.</w:t>
+      </w:r>
+    </w:p>
+    <w:p>
+      <w:pPr>
+        <w:numPr>
+          <w:numId w:val="3"/>
+          <w:ilvl w:val="0"/>
+        </w:numPr>
+      </w:pPr>
+      <w:r>
+        <w:t xml:space="preserve">Designed, updated, and maintained OSD Task Sequences.</w:t>
+      </w:r>
+    </w:p>
+    <w:p>
+      <w:pPr>
+        <w:numPr>
+          <w:numId w:val="3"/>
+          <w:ilvl w:val="0"/>
+        </w:numPr>
+      </w:pPr>
+      <w:r>
+        <w:t xml:space="preserve">Provided critical evaluation and input for major projects during planning and evaluation phases.</w:t>
+      </w:r>
+    </w:p>
+    <w:p>
+      <w:pPr>
+        <w:numPr>
+          <w:numId w:val="3"/>
+          <w:ilvl w:val="0"/>
+        </w:numPr>
+      </w:pPr>
+      <w:r>
+        <w:t xml:space="preserve">Created and used scripts to manage and automate tasks including account management, virtual machine provisioning, and backups.</w:t>
+      </w:r>
+    </w:p>
+    <w:bookmarkStart w:id="student-system-administrator-september-2007---january-2010" w:name="student-system-administrator-september-2007---january-2010"/>
     <w:p>
       <w:pPr>
         <w:pStyle w:val="Heading4"/>
       </w:pPr>
       <w:r>
-        <w:t xml:space="preserve">Student Web Developer (March 2012 - January 2013)</w:t>
-      </w:r>
-    </w:p>
-    <w:bookmarkEnd w:id="24"/>
-    <w:p>
-      <w:pPr>
-        <w:pStyle w:val="Compact"/>
-        <w:numPr>
-          <w:numId w:val="3"/>
-          <w:ilvl w:val="0"/>
-        </w:numPr>
-      </w:pPr>
-      <w:r>
-        <w:t xml:space="preserve">Rebuilt department event application and integrated with Google Calendar to increase visibility to students and encourage subscriptions.</w:t>
-      </w:r>
-    </w:p>
-    <w:p>
-      <w:pPr>
-        <w:pStyle w:val="Compact"/>
-        <w:numPr>
-          <w:numId w:val="3"/>
-          <w:ilvl w:val="0"/>
-        </w:numPr>
-      </w:pPr>
-      <w:r>
-        <w:t xml:space="preserve">Basic tech support tasks including replacing and rebuilding desktop machines, troubleshooting printers, and triaging and solving issue tickets.</w:t>
-      </w:r>
-    </w:p>
-    <w:bookmarkStart w:id="25" w:name="rainbow-health-initiative"/>
+        <w:t xml:space="preserve">Student System Administrator (September 2007 - January 2010)</w:t>
+      </w:r>
+    </w:p>
+    <w:bookmarkEnd w:id="student-system-administrator-september-2007---january-2010"/>
+    <w:p>
+      <w:pPr>
+        <w:numPr>
+          <w:numId w:val="4"/>
+          <w:ilvl w:val="0"/>
+        </w:numPr>
+      </w:pPr>
+      <w:r>
+        <w:t xml:space="preserve">Provided tier one support for faculty, staff, and students for accounts, files, computers and software.</w:t>
+      </w:r>
+    </w:p>
+    <w:p>
+      <w:pPr>
+        <w:numPr>
+          <w:numId w:val="4"/>
+          <w:ilvl w:val="0"/>
+        </w:numPr>
+      </w:pPr>
+      <w:r>
+        <w:t xml:space="preserve">Managed and directed other student workers after a year of expeience.</w:t>
+      </w:r>
+    </w:p>
+    <w:p>
+      <w:pPr>
+        <w:numPr>
+          <w:numId w:val="4"/>
+          <w:ilvl w:val="0"/>
+        </w:numPr>
+      </w:pPr>
+      <w:r>
+        <w:t xml:space="preserve">Routed and escalated tickets in a ticketing system to the appropriate technical contacts.</w:t>
+      </w:r>
+    </w:p>
+    <w:p>
+      <w:pPr>
+        <w:numPr>
+          <w:numId w:val="4"/>
+          <w:ilvl w:val="0"/>
+        </w:numPr>
+      </w:pPr>
+      <w:r>
+        <w:t xml:space="preserve">Assisted full time staff with tasks covering the full range of operations.</w:t>
+      </w:r>
+    </w:p>
+    <w:bookmarkStart w:id="skills-and-technologies" w:name="skills-and-technologies"/>
+    <w:p>
+      <w:pPr>
+        <w:pStyle w:val="Heading2"/>
+        <w:numPr>
+          <w:numId w:val="4"/>
+          <w:ilvl w:val="0"/>
+        </w:numPr>
+      </w:pPr>
+      <w:r>
+        <w:t xml:space="preserve">Skills and Technologies</w:t>
+      </w:r>
+    </w:p>
+    <w:bookmarkEnd w:id="skills-and-technologies"/>
+    <w:bookmarkStart w:id="servers-platforms" w:name="servers-platforms"/>
     <w:p>
       <w:pPr>
         <w:pStyle w:val="Heading3"/>
-      </w:pPr>
-      <w:r>
-        <w:t xml:space="preserve">Rainbow Health Initiative</w:t>
-      </w:r>
-    </w:p>
-    <w:bookmarkEnd w:id="25"/>
-    <w:bookmarkStart w:id="26" w:name="volunteer-web-developer-july-2013---september-2013"/>
+        <w:numPr>
+          <w:numId w:val="4"/>
+          <w:ilvl w:val="0"/>
+        </w:numPr>
+      </w:pPr>
+      <w:r>
+        <w:t xml:space="preserve">Servers &amp; Platforms</w:t>
+      </w:r>
+    </w:p>
+    <w:bookmarkEnd w:id="servers-platforms"/>
+    <w:p>
+      <w:pPr>
+        <w:numPr>
+          <w:numId w:val="4"/>
+          <w:ilvl w:val="0"/>
+        </w:numPr>
+      </w:pPr>
+      <w:r>
+        <w:t xml:space="preserve">Windows Server (2003, 2008, 2008 R2, 2012, 2012 R2)</w:t>
+      </w:r>
+    </w:p>
+    <w:p>
+      <w:pPr>
+        <w:numPr>
+          <w:numId w:val="4"/>
+          <w:ilvl w:val="0"/>
+        </w:numPr>
+      </w:pPr>
+      <w:r>
+        <w:t xml:space="preserve">Various Unix-like platforms (Ubuntu 6.06 - 14.04; Solaris 8, 10, and 11)</w:t>
+      </w:r>
+    </w:p>
+    <w:p>
+      <w:pPr>
+        <w:numPr>
+          <w:numId w:val="4"/>
+          <w:ilvl w:val="0"/>
+        </w:numPr>
+      </w:pPr>
+      <w:r>
+        <w:t xml:space="preserve">VMware vCenter &amp; ESXi</w:t>
+      </w:r>
+    </w:p>
+    <w:bookmarkStart w:id="programming-languages" w:name="programming-languages"/>
+    <w:p>
+      <w:pPr>
+        <w:pStyle w:val="Heading3"/>
+        <w:numPr>
+          <w:numId w:val="4"/>
+          <w:ilvl w:val="0"/>
+        </w:numPr>
+      </w:pPr>
+      <w:r>
+        <w:t xml:space="preserve">Programming Languages</w:t>
+      </w:r>
+    </w:p>
+    <w:bookmarkEnd w:id="programming-languages"/>
+    <w:p>
+      <w:pPr>
+        <w:numPr>
+          <w:numId w:val="4"/>
+          <w:ilvl w:val="0"/>
+        </w:numPr>
+      </w:pPr>
+      <w:r>
+        <w:t xml:space="preserve">PowerShell</w:t>
+      </w:r>
+    </w:p>
+    <w:p>
+      <w:pPr>
+        <w:numPr>
+          <w:numId w:val="4"/>
+          <w:ilvl w:val="0"/>
+        </w:numPr>
+      </w:pPr>
+      <w:r>
+        <w:t xml:space="preserve">Python</w:t>
+      </w:r>
+    </w:p>
+    <w:p>
+      <w:pPr>
+        <w:numPr>
+          <w:numId w:val="4"/>
+          <w:ilvl w:val="0"/>
+        </w:numPr>
+      </w:pPr>
+      <w:r>
+        <w:t xml:space="preserve">Bash</w:t>
+      </w:r>
+    </w:p>
+    <w:bookmarkStart w:id="tools" w:name="tools"/>
+    <w:p>
+      <w:pPr>
+        <w:pStyle w:val="Heading3"/>
+        <w:numPr>
+          <w:numId w:val="4"/>
+          <w:ilvl w:val="0"/>
+        </w:numPr>
+      </w:pPr>
+      <w:r>
+        <w:t xml:space="preserve">Tools</w:t>
+      </w:r>
+    </w:p>
+    <w:bookmarkEnd w:id="tools"/>
+    <w:p>
+      <w:pPr>
+        <w:numPr>
+          <w:numId w:val="4"/>
+          <w:ilvl w:val="0"/>
+        </w:numPr>
+      </w:pPr>
+      <w:r>
+        <w:t xml:space="preserve">System Center Configuration Manager 2007, 2007 R2, 2012, and 2012 R2</w:t>
+      </w:r>
+    </w:p>
+    <w:p>
+      <w:pPr>
+        <w:numPr>
+          <w:numId w:val="4"/>
+          <w:ilvl w:val="0"/>
+        </w:numPr>
+      </w:pPr>
+      <w:r>
+        <w:t xml:space="preserve">Active Directory Domains &amp; Group Policy</w:t>
+      </w:r>
+    </w:p>
+    <w:p>
+      <w:pPr>
+        <w:numPr>
+          <w:numId w:val="4"/>
+          <w:ilvl w:val="0"/>
+        </w:numPr>
+      </w:pPr>
+      <w:r>
+        <w:t xml:space="preserve">Amanda</w:t>
+      </w:r>
+    </w:p>
+    <w:p>
+      <w:pPr>
+        <w:numPr>
+          <w:numId w:val="4"/>
+          <w:ilvl w:val="0"/>
+        </w:numPr>
+      </w:pPr>
+      <w:r>
+        <w:t xml:space="preserve">Puppet</w:t>
+      </w:r>
+    </w:p>
+    <w:p>
+      <w:pPr>
+        <w:numPr>
+          <w:numId w:val="4"/>
+          <w:ilvl w:val="0"/>
+        </w:numPr>
+      </w:pPr>
+      <w:r>
+        <w:t xml:space="preserve">Foreman</w:t>
+      </w:r>
+    </w:p>
+    <w:p>
+      <w:pPr>
+        <w:numPr>
+          <w:numId w:val="4"/>
+          <w:ilvl w:val="0"/>
+        </w:numPr>
+      </w:pPr>
+      <w:r>
+        <w:t xml:space="preserve">RT 4.2</w:t>
+      </w:r>
+    </w:p>
+    <w:p>
+      <w:pPr>
+        <w:numPr>
+          <w:numId w:val="4"/>
+          <w:ilvl w:val="0"/>
+        </w:numPr>
+      </w:pPr>
+      <w:r>
+        <w:t xml:space="preserve">Zabbix 2.2</w:t>
+      </w:r>
+    </w:p>
+    <w:bookmarkStart w:id="education" w:name="education"/>
+    <w:p>
+      <w:pPr>
+        <w:pStyle w:val="Heading2"/>
+      </w:pPr>
+      <w:r>
+        <w:t xml:space="preserve">Education</w:t>
+      </w:r>
+    </w:p>
+    <w:bookmarkEnd w:id="education"/>
+    <w:bookmarkStart w:id="bachelors-of-science-in-computer-science" w:name="bachelors-of-science-in-computer-science"/>
+    <w:p>
+      <w:pPr>
+        <w:pStyle w:val="Heading3"/>
+      </w:pPr>
+      <w:r>
+        <w:t xml:space="preserve">Bachelor’s of Science in Computer Science</w:t>
+      </w:r>
+    </w:p>
+    <w:bookmarkEnd w:id="bachelors-of-science-in-computer-science"/>
+    <w:bookmarkStart w:id="university-of-minnesota-minneapolis-mn-august-2011" w:name="university-of-minnesota-minneapolis-mn-august-2011"/>
     <w:p>
       <w:pPr>
         <w:pStyle w:val="Heading4"/>
       </w:pPr>
       <w:r>
-        <w:t xml:space="preserve">Volunteer Web Developer (July 2013 - September 2013)</w:t>
-      </w:r>
-    </w:p>
-    <w:bookmarkEnd w:id="26"/>
-    <w:p>
-      <w:pPr>
-        <w:pStyle w:val="Compact"/>
-        <w:numPr>
-          <w:numId w:val="4"/>
-          <w:ilvl w:val="0"/>
-        </w:numPr>
-      </w:pPr>
-      <w:r>
-        <w:t xml:space="preserve">Worked with Rainbow Health Initiative to create and deploy an online survey to collect data on the LGBT community of Minnesota.</w:t>
-      </w:r>
-    </w:p>
-    <w:p>
-      <w:pPr>
-        <w:pStyle w:val="Compact"/>
-        <w:numPr>
-          <w:numId w:val="4"/>
-          <w:ilvl w:val="0"/>
-        </w:numPr>
-      </w:pPr>
-      <w:r>
-        <w:t xml:space="preserve">Provided backend code in Django to collect data and data export solutions.</w:t>
-      </w:r>
-    </w:p>
-    <w:p>
-      <w:pPr>
-        <w:pStyle w:val="Compact"/>
-        <w:numPr>
-          <w:numId w:val="4"/>
-          <w:ilvl w:val="0"/>
-        </w:numPr>
-      </w:pPr>
-      <w:r>
-        <w:t xml:space="preserve">Trained RHI webmaster to deploy application.</w:t>
-      </w:r>
-    </w:p>
-    <w:bookmarkStart w:id="27" w:name="learning-rx"/>
-    <w:p>
-      <w:pPr>
-        <w:pStyle w:val="Heading3"/>
-      </w:pPr>
-      <w:r>
-        <w:t xml:space="preserve">Learning RX</w:t>
-      </w:r>
-    </w:p>
-    <w:bookmarkEnd w:id="27"/>
-    <w:bookmarkStart w:id="28" w:name="brain-trainer-may-2012---october-2012"/>
-    <w:p>
-      <w:pPr>
-        <w:pStyle w:val="Heading4"/>
-      </w:pPr>
-      <w:r>
-        <w:t xml:space="preserve">Brain Trainer (May 2012 - October 2012)</w:t>
-      </w:r>
-    </w:p>
-    <w:bookmarkEnd w:id="28"/>
-    <w:p>
-      <w:pPr>
-        <w:pStyle w:val="Compact"/>
-        <w:numPr>
-          <w:numId w:val="5"/>
-          <w:ilvl w:val="0"/>
-        </w:numPr>
-      </w:pPr>
-      <w:r>
-        <w:t xml:space="preserve">Trained students according to LearningRX training procedures.</w:t>
-      </w:r>
-    </w:p>
-    <w:p>
-      <w:pPr>
-        <w:pStyle w:val="Compact"/>
-        <w:numPr>
-          <w:numId w:val="5"/>
-          <w:ilvl w:val="0"/>
-        </w:numPr>
-      </w:pPr>
-      <w:r>
-        <w:t xml:space="preserve">Documented progress of students through the LearningRX program.</w:t>
-      </w:r>
-    </w:p>
-    <w:bookmarkStart w:id="29" w:name="skills-and-technologies"/>
-    <w:p>
-      <w:pPr>
-        <w:pStyle w:val="Heading2"/>
-      </w:pPr>
-      <w:r>
-        <w:t xml:space="preserve">Skills and Technologies</w:t>
-      </w:r>
-    </w:p>
-    <w:bookmarkEnd w:id="29"/>
-    <w:bookmarkStart w:id="30" w:name="advanced-proficiency"/>
-    <w:p>
-      <w:pPr>
-        <w:pStyle w:val="Heading3"/>
-      </w:pPr>
-      <w:r>
-        <w:t xml:space="preserve">Advanced Proficiency</w:t>
-      </w:r>
-    </w:p>
-    <w:bookmarkEnd w:id="30"/>
-    <w:p>
-      <w:pPr>
-        <w:pStyle w:val="Compact"/>
-        <w:numPr>
-          <w:numId w:val="6"/>
-          <w:ilvl w:val="0"/>
-        </w:numPr>
-      </w:pPr>
-      <w:r>
-        <w:t xml:space="preserve">Django</w:t>
-      </w:r>
-    </w:p>
-    <w:p>
-      <w:pPr>
-        <w:pStyle w:val="Compact"/>
-        <w:numPr>
-          <w:numId w:val="6"/>
-          <w:ilvl w:val="0"/>
-        </w:numPr>
-      </w:pPr>
-      <w:r>
-        <w:t xml:space="preserve">jQuery</w:t>
-      </w:r>
-    </w:p>
-    <w:p>
-      <w:pPr>
-        <w:pStyle w:val="Compact"/>
-        <w:numPr>
-          <w:numId w:val="6"/>
-          <w:ilvl w:val="0"/>
-        </w:numPr>
-      </w:pPr>
-      <w:r>
-        <w:t xml:space="preserve">Bootstrap</w:t>
-      </w:r>
-    </w:p>
-    <w:p>
-      <w:pPr>
-        <w:pStyle w:val="Compact"/>
-        <w:numPr>
-          <w:numId w:val="6"/>
-          <w:ilvl w:val="0"/>
-        </w:numPr>
-      </w:pPr>
-      <w:r>
-        <w:t xml:space="preserve">Git</w:t>
-      </w:r>
-    </w:p>
-    <w:p>
-      <w:pPr>
-        <w:pStyle w:val="Compact"/>
-        <w:numPr>
-          <w:numId w:val="6"/>
-          <w:ilvl w:val="0"/>
-        </w:numPr>
-      </w:pPr>
-      <w:r>
-        <w:t xml:space="preserve">HTML, CSS, Jinja2, Less, HAML</w:t>
-      </w:r>
-    </w:p>
-    <w:p>
-      <w:pPr>
-        <w:pStyle w:val="Compact"/>
-        <w:numPr>
-          <w:numId w:val="6"/>
-          <w:ilvl w:val="0"/>
-        </w:numPr>
-      </w:pPr>
-      <w:r>
-        <w:t xml:space="preserve">MySQL</w:t>
-      </w:r>
-    </w:p>
-    <w:bookmarkStart w:id="31" w:name="intermediate-proficiency"/>
-    <w:p>
-      <w:pPr>
-        <w:pStyle w:val="Heading3"/>
-      </w:pPr>
-      <w:r>
-        <w:t xml:space="preserve">Intermediate Proficiency</w:t>
-      </w:r>
-    </w:p>
-    <w:bookmarkEnd w:id="31"/>
-    <w:p>
-      <w:pPr>
-        <w:pStyle w:val="Compact"/>
-        <w:numPr>
-          <w:numId w:val="7"/>
-          <w:ilvl w:val="0"/>
-        </w:numPr>
-      </w:pPr>
-      <w:r>
-        <w:t xml:space="preserve">Node.js</w:t>
-      </w:r>
-    </w:p>
-    <w:p>
-      <w:pPr>
-        <w:pStyle w:val="Compact"/>
-        <w:numPr>
-          <w:numId w:val="7"/>
-          <w:ilvl w:val="0"/>
-        </w:numPr>
-      </w:pPr>
-      <w:r>
-        <w:t xml:space="preserve">Selenium</w:t>
-      </w:r>
-    </w:p>
-    <w:p>
-      <w:pPr>
-        <w:pStyle w:val="Compact"/>
-        <w:numPr>
-          <w:numId w:val="7"/>
-          <w:ilvl w:val="0"/>
-        </w:numPr>
-      </w:pPr>
-      <w:r>
-        <w:t xml:space="preserve">Apache, nginx</w:t>
-      </w:r>
-    </w:p>
-    <w:p>
-      <w:pPr>
-        <w:pStyle w:val="Compact"/>
-        <w:numPr>
-          <w:numId w:val="7"/>
-          <w:ilvl w:val="0"/>
-        </w:numPr>
-      </w:pPr>
-      <w:r>
-        <w:t xml:space="preserve">*nix: Ubuntu, RHEL6, Scientific Linux (SL)</w:t>
-      </w:r>
-    </w:p>
-    <w:p>
-      <w:pPr>
-        <w:pStyle w:val="Compact"/>
-        <w:numPr>
-          <w:numId w:val="7"/>
-          <w:ilvl w:val="0"/>
-        </w:numPr>
-      </w:pPr>
-      <w:r>
-        <w:t xml:space="preserve">Flask</w:t>
-      </w:r>
-    </w:p>
-    <w:p>
-      <w:pPr>
-        <w:pStyle w:val="Compact"/>
-        <w:numPr>
-          <w:numId w:val="7"/>
-          <w:ilvl w:val="0"/>
-        </w:numPr>
-      </w:pPr>
-      <w:r>
-        <w:t xml:space="preserve">Express</w:t>
-      </w:r>
-    </w:p>
-    <w:p>
-      <w:pPr>
-        <w:pStyle w:val="Compact"/>
-        <w:numPr>
-          <w:numId w:val="7"/>
-          <w:ilvl w:val="0"/>
-        </w:numPr>
-      </w:pPr>
-      <w:r>
-        <w:t xml:space="preserve">Shibboleth</w:t>
-      </w:r>
-    </w:p>
-    <w:bookmarkStart w:id="32" w:name="basic-proficiency"/>
-    <w:p>
-      <w:pPr>
-        <w:pStyle w:val="Heading3"/>
-      </w:pPr>
-      <w:r>
-        <w:t xml:space="preserve">Basic Proficiency</w:t>
-      </w:r>
-    </w:p>
-    <w:bookmarkEnd w:id="32"/>
-    <w:p>
-      <w:pPr>
-        <w:pStyle w:val="Compact"/>
-        <w:numPr>
-          <w:numId w:val="8"/>
-          <w:ilvl w:val="0"/>
-        </w:numPr>
-      </w:pPr>
-      <w:r>
-        <w:t xml:space="preserve">Ansible</w:t>
-      </w:r>
-    </w:p>
-    <w:p>
-      <w:pPr>
-        <w:pStyle w:val="Compact"/>
-        <w:numPr>
-          <w:numId w:val="8"/>
-          <w:ilvl w:val="0"/>
-        </w:numPr>
-      </w:pPr>
-      <w:r>
-        <w:t xml:space="preserve">Drupal</w:t>
-      </w:r>
-    </w:p>
-    <w:p>
-      <w:pPr>
-        <w:pStyle w:val="Compact"/>
-        <w:numPr>
-          <w:numId w:val="8"/>
-          <w:ilvl w:val="0"/>
-        </w:numPr>
-      </w:pPr>
-      <w:r>
-        <w:t xml:space="preserve">Ruby on Rails</w:t>
-      </w:r>
-    </w:p>
-    <w:p>
-      <w:pPr>
-        <w:pStyle w:val="Compact"/>
-        <w:numPr>
-          <w:numId w:val="8"/>
-          <w:ilvl w:val="0"/>
-        </w:numPr>
-      </w:pPr>
-      <w:r>
-        <w:t xml:space="preserve">Puppet</w:t>
-      </w:r>
-    </w:p>
-    <w:bookmarkStart w:id="33" w:name="programming-languages"/>
-    <w:p>
-      <w:pPr>
-        <w:pStyle w:val="Heading3"/>
-      </w:pPr>
-      <w:r>
-        <w:t xml:space="preserve">Programming Languages</w:t>
-      </w:r>
-    </w:p>
-    <w:bookmarkEnd w:id="33"/>
-    <w:p>
-      <w:pPr>
-        <w:pStyle w:val="Compact"/>
-        <w:numPr>
-          <w:numId w:val="9"/>
-          <w:ilvl w:val="0"/>
-        </w:numPr>
-      </w:pPr>
-      <w:r>
-        <w:t xml:space="preserve">Python</w:t>
-      </w:r>
-    </w:p>
-    <w:p>
-      <w:pPr>
-        <w:pStyle w:val="Compact"/>
-        <w:numPr>
-          <w:numId w:val="9"/>
-          <w:ilvl w:val="0"/>
-        </w:numPr>
-      </w:pPr>
-      <w:r>
-        <w:t xml:space="preserve">Javascript</w:t>
-      </w:r>
-    </w:p>
-    <w:p>
-      <w:pPr>
-        <w:pStyle w:val="Compact"/>
-        <w:numPr>
-          <w:numId w:val="9"/>
-          <w:ilvl w:val="0"/>
-        </w:numPr>
-      </w:pPr>
-      <w:r>
-        <w:t xml:space="preserve">SQL</w:t>
-      </w:r>
-    </w:p>
-    <w:p>
-      <w:pPr>
-        <w:pStyle w:val="Compact"/>
-        <w:numPr>
-          <w:numId w:val="9"/>
-          <w:ilvl w:val="0"/>
-        </w:numPr>
-      </w:pPr>
-      <w:r>
-        <w:t xml:space="preserve">Ruby</w:t>
-      </w:r>
-    </w:p>
-    <w:bookmarkStart w:id="34" w:name="education"/>
-    <w:p>
-      <w:pPr>
-        <w:pStyle w:val="Heading2"/>
-      </w:pPr>
-      <w:r>
-        <w:t xml:space="preserve">Education</w:t>
-      </w:r>
-    </w:p>
-    <w:bookmarkEnd w:id="34"/>
-    <w:bookmarkStart w:id="35" w:name="bachelors-of-science-in-mathematics"/>
-    <w:p>
-      <w:pPr>
-        <w:pStyle w:val="Heading3"/>
-      </w:pPr>
-      <w:r>
-        <w:t xml:space="preserve">Bachelor's of Science in Mathematics</w:t>
-      </w:r>
-    </w:p>
-    <w:bookmarkEnd w:id="35"/>
-    <w:bookmarkStart w:id="36" w:name="university-of-minnesota-twin-cities-spring-2013"/>
-    <w:p>
-      <w:pPr>
-        <w:pStyle w:val="Heading4"/>
-      </w:pPr>
-      <w:r>
-        <w:t xml:space="preserve">University of Minnesota: Twin Cities (Spring 2013)</w:t>
-      </w:r>
-    </w:p>
-    <w:bookmarkEnd w:id="36"/>
-    <w:p>
-      <w:pPr>
-        <w:pStyle w:val="Compact"/>
-        <w:numPr>
-          <w:numId w:val="10"/>
-          <w:ilvl w:val="0"/>
-        </w:numPr>
-      </w:pPr>
-      <w:r>
-        <w:t xml:space="preserve">Coursework at the University of Minnesota focued on actuarial mathematics, intermediate economics courses, and cryptography.</w:t>
-      </w:r>
-    </w:p>
-    <w:p>
-      <w:pPr>
-        <w:pStyle w:val="Compact"/>
-        <w:numPr>
-          <w:numId w:val="10"/>
-          <w:ilvl w:val="0"/>
-        </w:numPr>
-      </w:pPr>
-      <w:r>
-        <w:t xml:space="preserve">Attended the University of Minnesota: Duluth from Fall 2004 until Spring 2006 with the intent to major in Computer Science.</w:t>
-      </w:r>
-    </w:p>
+        <w:t xml:space="preserve">University of Minnesota, Minneapolis, MN, August 2011</w:t>
+      </w:r>
+    </w:p>
+    <w:bookmarkEnd w:id="university-of-minnesota-minneapolis-mn-august-2011"/>
   </w:body>
 </w:document>
-</file>
-
-<file path=word/footnotes.xml><?xml version="1.0" encoding="utf-8"?>
-<w:footnotes xmlns:w="http://schemas.openxmlformats.org/wordprocessingml/2006/main" xmlns:m="http://schemas.openxmlformats.org/officeDocument/2006/math" xmlns:r="http://schemas.openxmlformats.org/officeDocument/2006/relationships" xmlns:o="urn:schemas-microsoft-com:office:office" xmlns:v="urn:schemas-microsoft-com:vml" xmlns:w10="urn:schemas-microsoft-com:office:word" xmlns:a="http://schemas.openxmlformats.org/drawingml/2006/main" xmlns:pic="http://schemas.openxmlformats.org/drawingml/2006/picture" xmlns:wp="http://schemas.openxmlformats.org/drawingml/2006/wordprocessingDrawing"/>
 </file>
 
 <file path=word/numbering.xml><?xml version="1.0" encoding="utf-8"?>
 <w:numbering xmlns:w="http://schemas.openxmlformats.org/wordprocessingml/2006/main">
   <w:abstractNum w:abstractNumId="0">
-    <w:nsid w:val="770e3347"/>
     <w:multiLevelType w:val="multilevel"/>
     <w:lvl w:ilvl="0">
       <w:numFmt w:val="bullet"/>
@@ -650,7 +577,6 @@
     </w:lvl>
   </w:abstractNum>
   <w:abstractNum w:abstractNumId="2">
-    <w:nsid w:val="8069b0a1"/>
     <w:multiLevelType w:val="multilevel"/>
     <w:lvl w:ilvl="0">
       <w:numFmt w:val="bullet"/>
@@ -665,7 +591,7 @@
     </w:lvl>
     <w:lvl w:ilvl="1">
       <w:numFmt w:val="bullet"/>
-      <w:lvlText w:val="–"/>
+      <w:lvlText w:val="◦"/>
       <w:lvlJc w:val="left"/>
       <w:pPr>
         <w:tabs>
@@ -676,7 +602,7 @@
     </w:lvl>
     <w:lvl w:ilvl="2">
       <w:numFmt w:val="bullet"/>
-      <w:lvlText w:val="•"/>
+      <w:lvlText w:val="‣"/>
       <w:lvlJc w:val="left"/>
       <w:pPr>
         <w:tabs>
@@ -687,7 +613,7 @@
     </w:lvl>
     <w:lvl w:ilvl="3">
       <w:numFmt w:val="bullet"/>
-      <w:lvlText w:val="–"/>
+      <w:lvlText w:val="⁃"/>
       <w:lvlJc w:val="left"/>
       <w:pPr>
         <w:tabs>
@@ -709,7 +635,7 @@
     </w:lvl>
     <w:lvl w:ilvl="5">
       <w:numFmt w:val="bullet"/>
-      <w:lvlText w:val="–"/>
+      <w:lvlText w:val="◦"/>
       <w:lvlJc w:val="left"/>
       <w:pPr>
         <w:tabs>
@@ -720,7 +646,7 @@
     </w:lvl>
     <w:lvl w:ilvl="6">
       <w:numFmt w:val="bullet"/>
-      <w:lvlText w:val="•"/>
+      <w:lvlText w:val="‣"/>
       <w:lvlJc w:val="left"/>
       <w:pPr>
         <w:tabs>
@@ -740,24 +666,6 @@
     <w:abstractNumId w:val="2"/>
   </w:num>
   <w:num w:numId="4">
-    <w:abstractNumId w:val="2"/>
-  </w:num>
-  <w:num w:numId="5">
-    <w:abstractNumId w:val="2"/>
-  </w:num>
-  <w:num w:numId="6">
-    <w:abstractNumId w:val="2"/>
-  </w:num>
-  <w:num w:numId="7">
-    <w:abstractNumId w:val="2"/>
-  </w:num>
-  <w:num w:numId="8">
-    <w:abstractNumId w:val="2"/>
-  </w:num>
-  <w:num w:numId="9">
-    <w:abstractNumId w:val="2"/>
-  </w:num>
-  <w:num w:numId="10">
     <w:abstractNumId w:val="2"/>
   </w:num>
 </w:numbering>
@@ -784,17 +692,6 @@
   <w:style w:type="paragraph" w:default="1" w:styleId="Normal">
     <w:name w:val="Normal"/>
     <w:qFormat/>
-    <w:pPr>
-      <w:spacing w:before="180" w:after="180"/>
-    </w:pPr>
-  </w:style>
-  <w:style w:type="paragraph" w:styleId="Compact">
-    <w:name w:val="Compact"/>
-    <w:basedOn w:val="Normal"/>
-    <w:qFormat/>
-    <w:pPr>
-      <w:spacing w:before="36" w:after="36"/>
-    </w:pPr>
   </w:style>
   <w:style w:type="paragraph" w:styleId="Title">
     <w:name w:val="Title"/>
@@ -1018,8 +915,8 @@
       <w:i/>
     </w:rPr>
   </w:style>
-  <w:style w:type="paragraph" w:styleId="ImageCaption">
-    <w:name w:val="Image Caption"/>
+  <w:style w:type="paragraph" w:styleId="PictureCaption">
+    <w:name w:val="Picture Caption"/>
     <w:basedOn w:val="Normal"/>
     <w:link w:val="BodyTextChar"/>
     <w:pPr>
@@ -1042,15 +939,15 @@
       <w:sz w:val="22"/>
     </w:rPr>
   </w:style>
-  <w:style w:type="character" w:customStyle="1" w:styleId="FootnoteRef">
-    <w:name w:val="Footnote Ref"/>
+  <w:style w:type="character" w:customStyle="1" w:styleId="FootnoteReference">
+    <w:name w:val="Footnote Reference"/>
     <w:basedOn w:val="BodyTextChar"/>
     <w:rPr>
       <w:vertAlign w:val="superscript"/>
     </w:rPr>
   </w:style>
-  <w:style w:type="character" w:customStyle="1" w:styleId="Link">
-    <w:name w:val="Link"/>
+  <w:style w:type="character" w:customStyle="1" w:styleId="Hyperlink">
+    <w:name w:val="Hyperlink"/>
     <w:basedOn w:val="BodyTextChar"/>
     <w:rPr>
       <w:color w:val="4F81BD" w:themeColor="accent1"/>

</xml_diff>